<commit_message>
docs: completar arquitectura y estructura del repositorio en la Fase 2
</commit_message>
<xml_diff>
--- a/docs/fase-2/Fase_2_Diseño_y_Arquitecturta_del_Sistema_TradeCkeck_AI.docx
+++ b/docs/fase-2/Fase_2_Diseño_y_Arquitecturta_del_Sistema_TradeCkeck_AI.docx
@@ -1098,7 +1098,7 @@
         <w:rPr>
           <w:rFonts w:ascii="Times New Roman" w:hAnsi="Times New Roman" w:cs="Times New Roman"/>
         </w:rPr>
-        <w:t>Para el desarrollo del MVP, algunas funcionalidades se implementarán como simulaciones controladas, permitiendo validar el flujo completo del sistema antes de reemplazarlas por componentes reales en fases posteriores.</w:t>
+        <w:t>El desarrollo del MVP se realizará de manera incremental, combinando componentes reales con implementaciones controladas en aquellos módulos que requieran mayor complejidad técnica. Esta estrategia permite validar el flujo completo del sistema y asegurar la coherencia de la arquitectura antes de una implementación totalmente automatizada.</w:t>
       </w:r>
     </w:p>
     <w:p>
@@ -1110,25 +1110,1158 @@
       </w:pPr>
       <w:r>
         <w:rPr>
-          <w:rFonts w:ascii="Times New Roman" w:hAnsi="Times New Roman" w:cs="Times New Roman"/>
+          <w:rFonts w:ascii="Times New Roman" w:eastAsia="Times New Roman" w:hAnsi="Times New Roman" w:cs="Times New Roman"/>
           <w:b/>
           <w:bCs/>
-        </w:rPr>
-        <w:t>6. Justificación de Tecnologías</w:t>
+          <w:kern w:val="0"/>
+          <w:sz w:val="27"/>
+          <w:szCs w:val="27"/>
+          <w:lang w:eastAsia="es-ES"/>
+          <w14:ligatures w14:val="none"/>
+        </w:rPr>
+        <w:t>6. Estructura del Repositorio</w:t>
       </w:r>
     </w:p>
     <w:p>
       <w:pPr>
-        <w:spacing w:line="276" w:lineRule="auto"/>
-        <w:rPr>
-          <w:rFonts w:ascii="Times New Roman" w:hAnsi="Times New Roman" w:cs="Times New Roman"/>
-        </w:rPr>
-      </w:pPr>
-      <w:r>
-        <w:rPr>
-          <w:rFonts w:ascii="Times New Roman" w:hAnsi="Times New Roman" w:cs="Times New Roman"/>
-        </w:rPr>
-        <w:t>Las tecnologías seleccionadas permiten un desarrollo ágil, escalable y orientado al análisis de datos, siendo adecuadas tanto para un entorno académico como para una posible implementación real del sistema.</w:t>
+        <w:spacing w:before="100" w:beforeAutospacing="1" w:after="100" w:afterAutospacing="1" w:line="240" w:lineRule="auto"/>
+        <w:rPr>
+          <w:rFonts w:ascii="Times New Roman" w:eastAsia="Times New Roman" w:hAnsi="Times New Roman" w:cs="Times New Roman"/>
+          <w:kern w:val="0"/>
+          <w:lang w:eastAsia="es-ES"/>
+          <w14:ligatures w14:val="none"/>
+        </w:rPr>
+      </w:pPr>
+      <w:r>
+        <w:rPr>
+          <w:rFonts w:ascii="Times New Roman" w:eastAsia="Times New Roman" w:hAnsi="Times New Roman" w:cs="Times New Roman"/>
+          <w:kern w:val="0"/>
+          <w:lang w:eastAsia="es-ES"/>
+          <w14:ligatures w14:val="none"/>
+        </w:rPr>
+        <w:t>La arquitectura definida para el sistema se refleja directamente en la organización del repositorio, siguiendo una estructura modular por capas que permite la separación de responsabilidades y facilita el desarrollo incremental del proyecto.</w:t>
+      </w:r>
+    </w:p>
+    <w:p>
+      <w:pPr>
+        <w:tabs>
+          <w:tab w:val="left" w:pos="916"/>
+          <w:tab w:val="left" w:pos="1832"/>
+          <w:tab w:val="left" w:pos="2748"/>
+          <w:tab w:val="left" w:pos="3664"/>
+          <w:tab w:val="left" w:pos="4580"/>
+          <w:tab w:val="left" w:pos="5496"/>
+          <w:tab w:val="left" w:pos="6412"/>
+          <w:tab w:val="left" w:pos="7328"/>
+          <w:tab w:val="left" w:pos="8244"/>
+          <w:tab w:val="left" w:pos="9160"/>
+          <w:tab w:val="left" w:pos="10076"/>
+          <w:tab w:val="left" w:pos="10992"/>
+          <w:tab w:val="left" w:pos="11908"/>
+          <w:tab w:val="left" w:pos="12824"/>
+          <w:tab w:val="left" w:pos="13740"/>
+          <w:tab w:val="left" w:pos="14656"/>
+        </w:tabs>
+        <w:spacing w:after="0" w:line="240" w:lineRule="auto"/>
+        <w:rPr>
+          <w:rFonts w:ascii="Courier New" w:eastAsia="Times New Roman" w:hAnsi="Courier New" w:cs="Courier New"/>
+          <w:kern w:val="0"/>
+          <w:sz w:val="20"/>
+          <w:szCs w:val="20"/>
+          <w:lang w:val="en-US" w:eastAsia="es-ES"/>
+          <w14:ligatures w14:val="none"/>
+        </w:rPr>
+      </w:pPr>
+      <w:proofErr w:type="spellStart"/>
+      <w:r>
+        <w:rPr>
+          <w:rFonts w:ascii="Courier New" w:eastAsia="Times New Roman" w:hAnsi="Courier New" w:cs="Courier New"/>
+          <w:kern w:val="0"/>
+          <w:sz w:val="20"/>
+          <w:szCs w:val="20"/>
+          <w:lang w:val="en-US" w:eastAsia="es-ES"/>
+          <w14:ligatures w14:val="none"/>
+        </w:rPr>
+        <w:t>tradecheck</w:t>
+      </w:r>
+      <w:proofErr w:type="spellEnd"/>
+      <w:r>
+        <w:rPr>
+          <w:rFonts w:ascii="Courier New" w:eastAsia="Times New Roman" w:hAnsi="Courier New" w:cs="Courier New"/>
+          <w:kern w:val="0"/>
+          <w:sz w:val="20"/>
+          <w:szCs w:val="20"/>
+          <w:lang w:val="en-US" w:eastAsia="es-ES"/>
+          <w14:ligatures w14:val="none"/>
+        </w:rPr>
+        <w:t>-ai/</w:t>
+      </w:r>
+    </w:p>
+    <w:p>
+      <w:pPr>
+        <w:tabs>
+          <w:tab w:val="left" w:pos="916"/>
+          <w:tab w:val="left" w:pos="1832"/>
+          <w:tab w:val="left" w:pos="2748"/>
+          <w:tab w:val="left" w:pos="3664"/>
+          <w:tab w:val="left" w:pos="4580"/>
+          <w:tab w:val="left" w:pos="5496"/>
+          <w:tab w:val="left" w:pos="6412"/>
+          <w:tab w:val="left" w:pos="7328"/>
+          <w:tab w:val="left" w:pos="8244"/>
+          <w:tab w:val="left" w:pos="9160"/>
+          <w:tab w:val="left" w:pos="10076"/>
+          <w:tab w:val="left" w:pos="10992"/>
+          <w:tab w:val="left" w:pos="11908"/>
+          <w:tab w:val="left" w:pos="12824"/>
+          <w:tab w:val="left" w:pos="13740"/>
+          <w:tab w:val="left" w:pos="14656"/>
+        </w:tabs>
+        <w:spacing w:after="0" w:line="240" w:lineRule="auto"/>
+        <w:rPr>
+          <w:rFonts w:ascii="Courier New" w:eastAsia="Times New Roman" w:hAnsi="Courier New" w:cs="Courier New"/>
+          <w:kern w:val="0"/>
+          <w:sz w:val="20"/>
+          <w:szCs w:val="20"/>
+          <w:lang w:val="en-US" w:eastAsia="es-ES"/>
+          <w14:ligatures w14:val="none"/>
+        </w:rPr>
+      </w:pPr>
+      <w:r>
+        <w:rPr>
+          <w:rFonts w:ascii="Courier New" w:eastAsia="Times New Roman" w:hAnsi="Courier New" w:cs="Courier New"/>
+          <w:kern w:val="0"/>
+          <w:sz w:val="20"/>
+          <w:szCs w:val="20"/>
+          <w:lang w:val="en-US" w:eastAsia="es-ES"/>
+          <w14:ligatures w14:val="none"/>
+        </w:rPr>
+        <w:t>├── backend/</w:t>
+      </w:r>
+    </w:p>
+    <w:p>
+      <w:pPr>
+        <w:tabs>
+          <w:tab w:val="left" w:pos="916"/>
+          <w:tab w:val="left" w:pos="1832"/>
+          <w:tab w:val="left" w:pos="2748"/>
+          <w:tab w:val="left" w:pos="3664"/>
+          <w:tab w:val="left" w:pos="4580"/>
+          <w:tab w:val="left" w:pos="5496"/>
+          <w:tab w:val="left" w:pos="6412"/>
+          <w:tab w:val="left" w:pos="7328"/>
+          <w:tab w:val="left" w:pos="8244"/>
+          <w:tab w:val="left" w:pos="9160"/>
+          <w:tab w:val="left" w:pos="10076"/>
+          <w:tab w:val="left" w:pos="10992"/>
+          <w:tab w:val="left" w:pos="11908"/>
+          <w:tab w:val="left" w:pos="12824"/>
+          <w:tab w:val="left" w:pos="13740"/>
+          <w:tab w:val="left" w:pos="14656"/>
+        </w:tabs>
+        <w:spacing w:after="0" w:line="240" w:lineRule="auto"/>
+        <w:rPr>
+          <w:rFonts w:ascii="Courier New" w:eastAsia="Times New Roman" w:hAnsi="Courier New" w:cs="Courier New"/>
+          <w:kern w:val="0"/>
+          <w:sz w:val="20"/>
+          <w:szCs w:val="20"/>
+          <w:lang w:val="en-US" w:eastAsia="es-ES"/>
+          <w14:ligatures w14:val="none"/>
+        </w:rPr>
+      </w:pPr>
+      <w:r>
+        <w:rPr>
+          <w:rFonts w:ascii="Courier New" w:eastAsia="Times New Roman" w:hAnsi="Courier New" w:cs="Courier New"/>
+          <w:kern w:val="0"/>
+          <w:sz w:val="20"/>
+          <w:szCs w:val="20"/>
+          <w:lang w:val="en-US" w:eastAsia="es-ES"/>
+          <w14:ligatures w14:val="none"/>
+        </w:rPr>
+        <w:t>│   ├── scraping/</w:t>
+      </w:r>
+    </w:p>
+    <w:p>
+      <w:pPr>
+        <w:tabs>
+          <w:tab w:val="left" w:pos="916"/>
+          <w:tab w:val="left" w:pos="1832"/>
+          <w:tab w:val="left" w:pos="2748"/>
+          <w:tab w:val="left" w:pos="3664"/>
+          <w:tab w:val="left" w:pos="4580"/>
+          <w:tab w:val="left" w:pos="5496"/>
+          <w:tab w:val="left" w:pos="6412"/>
+          <w:tab w:val="left" w:pos="7328"/>
+          <w:tab w:val="left" w:pos="8244"/>
+          <w:tab w:val="left" w:pos="9160"/>
+          <w:tab w:val="left" w:pos="10076"/>
+          <w:tab w:val="left" w:pos="10992"/>
+          <w:tab w:val="left" w:pos="11908"/>
+          <w:tab w:val="left" w:pos="12824"/>
+          <w:tab w:val="left" w:pos="13740"/>
+          <w:tab w:val="left" w:pos="14656"/>
+        </w:tabs>
+        <w:spacing w:after="0" w:line="240" w:lineRule="auto"/>
+        <w:rPr>
+          <w:rFonts w:ascii="Courier New" w:eastAsia="Times New Roman" w:hAnsi="Courier New" w:cs="Courier New"/>
+          <w:kern w:val="0"/>
+          <w:sz w:val="20"/>
+          <w:szCs w:val="20"/>
+          <w:lang w:val="en-US" w:eastAsia="es-ES"/>
+          <w14:ligatures w14:val="none"/>
+        </w:rPr>
+      </w:pPr>
+      <w:r>
+        <w:rPr>
+          <w:rFonts w:ascii="Courier New" w:eastAsia="Times New Roman" w:hAnsi="Courier New" w:cs="Courier New"/>
+          <w:kern w:val="0"/>
+          <w:sz w:val="20"/>
+          <w:szCs w:val="20"/>
+          <w:lang w:val="en-US" w:eastAsia="es-ES"/>
+          <w14:ligatures w14:val="none"/>
+        </w:rPr>
+        <w:t>│   ├── cleaning/</w:t>
+      </w:r>
+    </w:p>
+    <w:p>
+      <w:pPr>
+        <w:tabs>
+          <w:tab w:val="left" w:pos="916"/>
+          <w:tab w:val="left" w:pos="1832"/>
+          <w:tab w:val="left" w:pos="2748"/>
+          <w:tab w:val="left" w:pos="3664"/>
+          <w:tab w:val="left" w:pos="4580"/>
+          <w:tab w:val="left" w:pos="5496"/>
+          <w:tab w:val="left" w:pos="6412"/>
+          <w:tab w:val="left" w:pos="7328"/>
+          <w:tab w:val="left" w:pos="8244"/>
+          <w:tab w:val="left" w:pos="9160"/>
+          <w:tab w:val="left" w:pos="10076"/>
+          <w:tab w:val="left" w:pos="10992"/>
+          <w:tab w:val="left" w:pos="11908"/>
+          <w:tab w:val="left" w:pos="12824"/>
+          <w:tab w:val="left" w:pos="13740"/>
+          <w:tab w:val="left" w:pos="14656"/>
+        </w:tabs>
+        <w:spacing w:after="0" w:line="240" w:lineRule="auto"/>
+        <w:rPr>
+          <w:rFonts w:ascii="Courier New" w:eastAsia="Times New Roman" w:hAnsi="Courier New" w:cs="Courier New"/>
+          <w:kern w:val="0"/>
+          <w:sz w:val="20"/>
+          <w:szCs w:val="20"/>
+          <w:lang w:val="en-US" w:eastAsia="es-ES"/>
+          <w14:ligatures w14:val="none"/>
+        </w:rPr>
+      </w:pPr>
+      <w:r>
+        <w:rPr>
+          <w:rFonts w:ascii="Courier New" w:eastAsia="Times New Roman" w:hAnsi="Courier New" w:cs="Courier New"/>
+          <w:kern w:val="0"/>
+          <w:sz w:val="20"/>
+          <w:szCs w:val="20"/>
+          <w:lang w:val="en-US" w:eastAsia="es-ES"/>
+          <w14:ligatures w14:val="none"/>
+        </w:rPr>
+        <w:t>│   ├── ai/</w:t>
+      </w:r>
+    </w:p>
+    <w:p>
+      <w:pPr>
+        <w:tabs>
+          <w:tab w:val="left" w:pos="916"/>
+          <w:tab w:val="left" w:pos="1832"/>
+          <w:tab w:val="left" w:pos="2748"/>
+          <w:tab w:val="left" w:pos="3664"/>
+          <w:tab w:val="left" w:pos="4580"/>
+          <w:tab w:val="left" w:pos="5496"/>
+          <w:tab w:val="left" w:pos="6412"/>
+          <w:tab w:val="left" w:pos="7328"/>
+          <w:tab w:val="left" w:pos="8244"/>
+          <w:tab w:val="left" w:pos="9160"/>
+          <w:tab w:val="left" w:pos="10076"/>
+          <w:tab w:val="left" w:pos="10992"/>
+          <w:tab w:val="left" w:pos="11908"/>
+          <w:tab w:val="left" w:pos="12824"/>
+          <w:tab w:val="left" w:pos="13740"/>
+          <w:tab w:val="left" w:pos="14656"/>
+        </w:tabs>
+        <w:spacing w:after="0" w:line="240" w:lineRule="auto"/>
+        <w:rPr>
+          <w:rFonts w:ascii="Courier New" w:eastAsia="Times New Roman" w:hAnsi="Courier New" w:cs="Courier New"/>
+          <w:kern w:val="0"/>
+          <w:sz w:val="20"/>
+          <w:szCs w:val="20"/>
+          <w:lang w:val="en-US" w:eastAsia="es-ES"/>
+          <w14:ligatures w14:val="none"/>
+        </w:rPr>
+      </w:pPr>
+      <w:r>
+        <w:rPr>
+          <w:rFonts w:ascii="Courier New" w:eastAsia="Times New Roman" w:hAnsi="Courier New" w:cs="Courier New"/>
+          <w:kern w:val="0"/>
+          <w:sz w:val="20"/>
+          <w:szCs w:val="20"/>
+          <w:lang w:val="en-US" w:eastAsia="es-ES"/>
+          <w14:ligatures w14:val="none"/>
+        </w:rPr>
+        <w:t>│   ├── services/</w:t>
+      </w:r>
+    </w:p>
+    <w:p>
+      <w:pPr>
+        <w:tabs>
+          <w:tab w:val="left" w:pos="916"/>
+          <w:tab w:val="left" w:pos="1832"/>
+          <w:tab w:val="left" w:pos="2748"/>
+          <w:tab w:val="left" w:pos="3664"/>
+          <w:tab w:val="left" w:pos="4580"/>
+          <w:tab w:val="left" w:pos="5496"/>
+          <w:tab w:val="left" w:pos="6412"/>
+          <w:tab w:val="left" w:pos="7328"/>
+          <w:tab w:val="left" w:pos="8244"/>
+          <w:tab w:val="left" w:pos="9160"/>
+          <w:tab w:val="left" w:pos="10076"/>
+          <w:tab w:val="left" w:pos="10992"/>
+          <w:tab w:val="left" w:pos="11908"/>
+          <w:tab w:val="left" w:pos="12824"/>
+          <w:tab w:val="left" w:pos="13740"/>
+          <w:tab w:val="left" w:pos="14656"/>
+        </w:tabs>
+        <w:spacing w:after="0" w:line="240" w:lineRule="auto"/>
+        <w:rPr>
+          <w:rFonts w:ascii="Courier New" w:eastAsia="Times New Roman" w:hAnsi="Courier New" w:cs="Courier New"/>
+          <w:kern w:val="0"/>
+          <w:sz w:val="20"/>
+          <w:szCs w:val="20"/>
+          <w:lang w:val="en-US" w:eastAsia="es-ES"/>
+          <w14:ligatures w14:val="none"/>
+        </w:rPr>
+      </w:pPr>
+      <w:r>
+        <w:rPr>
+          <w:rFonts w:ascii="Courier New" w:eastAsia="Times New Roman" w:hAnsi="Courier New" w:cs="Courier New"/>
+          <w:kern w:val="0"/>
+          <w:sz w:val="20"/>
+          <w:szCs w:val="20"/>
+          <w:lang w:val="en-US" w:eastAsia="es-ES"/>
+          <w14:ligatures w14:val="none"/>
+        </w:rPr>
+        <w:t>│   ├── models/</w:t>
+      </w:r>
+    </w:p>
+    <w:p>
+      <w:pPr>
+        <w:tabs>
+          <w:tab w:val="left" w:pos="916"/>
+          <w:tab w:val="left" w:pos="1832"/>
+          <w:tab w:val="left" w:pos="2748"/>
+          <w:tab w:val="left" w:pos="3664"/>
+          <w:tab w:val="left" w:pos="4580"/>
+          <w:tab w:val="left" w:pos="5496"/>
+          <w:tab w:val="left" w:pos="6412"/>
+          <w:tab w:val="left" w:pos="7328"/>
+          <w:tab w:val="left" w:pos="8244"/>
+          <w:tab w:val="left" w:pos="9160"/>
+          <w:tab w:val="left" w:pos="10076"/>
+          <w:tab w:val="left" w:pos="10992"/>
+          <w:tab w:val="left" w:pos="11908"/>
+          <w:tab w:val="left" w:pos="12824"/>
+          <w:tab w:val="left" w:pos="13740"/>
+          <w:tab w:val="left" w:pos="14656"/>
+        </w:tabs>
+        <w:spacing w:after="0" w:line="240" w:lineRule="auto"/>
+        <w:rPr>
+          <w:rFonts w:ascii="Courier New" w:eastAsia="Times New Roman" w:hAnsi="Courier New" w:cs="Courier New"/>
+          <w:kern w:val="0"/>
+          <w:sz w:val="20"/>
+          <w:szCs w:val="20"/>
+          <w:lang w:val="en-US" w:eastAsia="es-ES"/>
+          <w14:ligatures w14:val="none"/>
+        </w:rPr>
+      </w:pPr>
+      <w:r>
+        <w:rPr>
+          <w:rFonts w:ascii="Courier New" w:eastAsia="Times New Roman" w:hAnsi="Courier New" w:cs="Courier New"/>
+          <w:kern w:val="0"/>
+          <w:sz w:val="20"/>
+          <w:szCs w:val="20"/>
+          <w:lang w:val="en-US" w:eastAsia="es-ES"/>
+          <w14:ligatures w14:val="none"/>
+        </w:rPr>
+        <w:t>│   └── database/</w:t>
+      </w:r>
+    </w:p>
+    <w:p>
+      <w:pPr>
+        <w:tabs>
+          <w:tab w:val="left" w:pos="916"/>
+          <w:tab w:val="left" w:pos="1832"/>
+          <w:tab w:val="left" w:pos="2748"/>
+          <w:tab w:val="left" w:pos="3664"/>
+          <w:tab w:val="left" w:pos="4580"/>
+          <w:tab w:val="left" w:pos="5496"/>
+          <w:tab w:val="left" w:pos="6412"/>
+          <w:tab w:val="left" w:pos="7328"/>
+          <w:tab w:val="left" w:pos="8244"/>
+          <w:tab w:val="left" w:pos="9160"/>
+          <w:tab w:val="left" w:pos="10076"/>
+          <w:tab w:val="left" w:pos="10992"/>
+          <w:tab w:val="left" w:pos="11908"/>
+          <w:tab w:val="left" w:pos="12824"/>
+          <w:tab w:val="left" w:pos="13740"/>
+          <w:tab w:val="left" w:pos="14656"/>
+        </w:tabs>
+        <w:spacing w:after="0" w:line="240" w:lineRule="auto"/>
+        <w:rPr>
+          <w:rFonts w:ascii="Courier New" w:eastAsia="Times New Roman" w:hAnsi="Courier New" w:cs="Courier New"/>
+          <w:kern w:val="0"/>
+          <w:sz w:val="20"/>
+          <w:szCs w:val="20"/>
+          <w:lang w:val="en-US" w:eastAsia="es-ES"/>
+          <w14:ligatures w14:val="none"/>
+        </w:rPr>
+      </w:pPr>
+      <w:r>
+        <w:rPr>
+          <w:rFonts w:ascii="Courier New" w:eastAsia="Times New Roman" w:hAnsi="Courier New" w:cs="Courier New"/>
+          <w:kern w:val="0"/>
+          <w:sz w:val="20"/>
+          <w:szCs w:val="20"/>
+          <w:lang w:val="en-US" w:eastAsia="es-ES"/>
+          <w14:ligatures w14:val="none"/>
+        </w:rPr>
+        <w:t>├── frontend/</w:t>
+      </w:r>
+    </w:p>
+    <w:p>
+      <w:pPr>
+        <w:tabs>
+          <w:tab w:val="left" w:pos="916"/>
+          <w:tab w:val="left" w:pos="1832"/>
+          <w:tab w:val="left" w:pos="2748"/>
+          <w:tab w:val="left" w:pos="3664"/>
+          <w:tab w:val="left" w:pos="4580"/>
+          <w:tab w:val="left" w:pos="5496"/>
+          <w:tab w:val="left" w:pos="6412"/>
+          <w:tab w:val="left" w:pos="7328"/>
+          <w:tab w:val="left" w:pos="8244"/>
+          <w:tab w:val="left" w:pos="9160"/>
+          <w:tab w:val="left" w:pos="10076"/>
+          <w:tab w:val="left" w:pos="10992"/>
+          <w:tab w:val="left" w:pos="11908"/>
+          <w:tab w:val="left" w:pos="12824"/>
+          <w:tab w:val="left" w:pos="13740"/>
+          <w:tab w:val="left" w:pos="14656"/>
+        </w:tabs>
+        <w:spacing w:after="0" w:line="240" w:lineRule="auto"/>
+        <w:rPr>
+          <w:rFonts w:ascii="Courier New" w:eastAsia="Times New Roman" w:hAnsi="Courier New" w:cs="Courier New"/>
+          <w:kern w:val="0"/>
+          <w:sz w:val="20"/>
+          <w:szCs w:val="20"/>
+          <w:lang w:val="en-US" w:eastAsia="es-ES"/>
+          <w14:ligatures w14:val="none"/>
+        </w:rPr>
+      </w:pPr>
+      <w:r>
+        <w:rPr>
+          <w:rFonts w:ascii="Courier New" w:eastAsia="Times New Roman" w:hAnsi="Courier New" w:cs="Courier New"/>
+          <w:kern w:val="0"/>
+          <w:sz w:val="20"/>
+          <w:szCs w:val="20"/>
+          <w:lang w:val="en-US" w:eastAsia="es-ES"/>
+          <w14:ligatures w14:val="none"/>
+        </w:rPr>
+        <w:t>├── data/</w:t>
+      </w:r>
+    </w:p>
+    <w:p>
+      <w:pPr>
+        <w:tabs>
+          <w:tab w:val="left" w:pos="916"/>
+          <w:tab w:val="left" w:pos="1832"/>
+          <w:tab w:val="left" w:pos="2748"/>
+          <w:tab w:val="left" w:pos="3664"/>
+          <w:tab w:val="left" w:pos="4580"/>
+          <w:tab w:val="left" w:pos="5496"/>
+          <w:tab w:val="left" w:pos="6412"/>
+          <w:tab w:val="left" w:pos="7328"/>
+          <w:tab w:val="left" w:pos="8244"/>
+          <w:tab w:val="left" w:pos="9160"/>
+          <w:tab w:val="left" w:pos="10076"/>
+          <w:tab w:val="left" w:pos="10992"/>
+          <w:tab w:val="left" w:pos="11908"/>
+          <w:tab w:val="left" w:pos="12824"/>
+          <w:tab w:val="left" w:pos="13740"/>
+          <w:tab w:val="left" w:pos="14656"/>
+        </w:tabs>
+        <w:spacing w:after="0" w:line="240" w:lineRule="auto"/>
+        <w:rPr>
+          <w:rFonts w:ascii="Courier New" w:eastAsia="Times New Roman" w:hAnsi="Courier New" w:cs="Courier New"/>
+          <w:kern w:val="0"/>
+          <w:sz w:val="20"/>
+          <w:szCs w:val="20"/>
+          <w:lang w:val="en-US" w:eastAsia="es-ES"/>
+          <w14:ligatures w14:val="none"/>
+        </w:rPr>
+      </w:pPr>
+      <w:r>
+        <w:rPr>
+          <w:rFonts w:ascii="Courier New" w:eastAsia="Times New Roman" w:hAnsi="Courier New" w:cs="Courier New"/>
+          <w:kern w:val="0"/>
+          <w:sz w:val="20"/>
+          <w:szCs w:val="20"/>
+          <w:lang w:val="en-US" w:eastAsia="es-ES"/>
+          <w14:ligatures w14:val="none"/>
+        </w:rPr>
+        <w:t>│   ├── raw/</w:t>
+      </w:r>
+    </w:p>
+    <w:p>
+      <w:pPr>
+        <w:tabs>
+          <w:tab w:val="left" w:pos="916"/>
+          <w:tab w:val="left" w:pos="1832"/>
+          <w:tab w:val="left" w:pos="2748"/>
+          <w:tab w:val="left" w:pos="3664"/>
+          <w:tab w:val="left" w:pos="4580"/>
+          <w:tab w:val="left" w:pos="5496"/>
+          <w:tab w:val="left" w:pos="6412"/>
+          <w:tab w:val="left" w:pos="7328"/>
+          <w:tab w:val="left" w:pos="8244"/>
+          <w:tab w:val="left" w:pos="9160"/>
+          <w:tab w:val="left" w:pos="10076"/>
+          <w:tab w:val="left" w:pos="10992"/>
+          <w:tab w:val="left" w:pos="11908"/>
+          <w:tab w:val="left" w:pos="12824"/>
+          <w:tab w:val="left" w:pos="13740"/>
+          <w:tab w:val="left" w:pos="14656"/>
+        </w:tabs>
+        <w:spacing w:after="0" w:line="240" w:lineRule="auto"/>
+        <w:rPr>
+          <w:rFonts w:ascii="Courier New" w:eastAsia="Times New Roman" w:hAnsi="Courier New" w:cs="Courier New"/>
+          <w:kern w:val="0"/>
+          <w:sz w:val="20"/>
+          <w:szCs w:val="20"/>
+          <w:lang w:val="en-US" w:eastAsia="es-ES"/>
+          <w14:ligatures w14:val="none"/>
+        </w:rPr>
+      </w:pPr>
+      <w:r>
+        <w:rPr>
+          <w:rFonts w:ascii="Courier New" w:eastAsia="Times New Roman" w:hAnsi="Courier New" w:cs="Courier New"/>
+          <w:kern w:val="0"/>
+          <w:sz w:val="20"/>
+          <w:szCs w:val="20"/>
+          <w:lang w:val="en-US" w:eastAsia="es-ES"/>
+          <w14:ligatures w14:val="none"/>
+        </w:rPr>
+        <w:t>│   ├── processed/</w:t>
+      </w:r>
+    </w:p>
+    <w:p>
+      <w:pPr>
+        <w:tabs>
+          <w:tab w:val="left" w:pos="916"/>
+          <w:tab w:val="left" w:pos="1832"/>
+          <w:tab w:val="left" w:pos="2748"/>
+          <w:tab w:val="left" w:pos="3664"/>
+          <w:tab w:val="left" w:pos="4580"/>
+          <w:tab w:val="left" w:pos="5496"/>
+          <w:tab w:val="left" w:pos="6412"/>
+          <w:tab w:val="left" w:pos="7328"/>
+          <w:tab w:val="left" w:pos="8244"/>
+          <w:tab w:val="left" w:pos="9160"/>
+          <w:tab w:val="left" w:pos="10076"/>
+          <w:tab w:val="left" w:pos="10992"/>
+          <w:tab w:val="left" w:pos="11908"/>
+          <w:tab w:val="left" w:pos="12824"/>
+          <w:tab w:val="left" w:pos="13740"/>
+          <w:tab w:val="left" w:pos="14656"/>
+        </w:tabs>
+        <w:spacing w:after="0" w:line="240" w:lineRule="auto"/>
+        <w:rPr>
+          <w:rFonts w:ascii="Courier New" w:eastAsia="Times New Roman" w:hAnsi="Courier New" w:cs="Courier New"/>
+          <w:kern w:val="0"/>
+          <w:sz w:val="20"/>
+          <w:szCs w:val="20"/>
+          <w:lang w:val="en-US" w:eastAsia="es-ES"/>
+          <w14:ligatures w14:val="none"/>
+        </w:rPr>
+      </w:pPr>
+      <w:r>
+        <w:rPr>
+          <w:rFonts w:ascii="Courier New" w:eastAsia="Times New Roman" w:hAnsi="Courier New" w:cs="Courier New"/>
+          <w:kern w:val="0"/>
+          <w:sz w:val="20"/>
+          <w:szCs w:val="20"/>
+          <w:lang w:val="en-US" w:eastAsia="es-ES"/>
+          <w14:ligatures w14:val="none"/>
+        </w:rPr>
+        <w:t>│   └── enriched/</w:t>
+      </w:r>
+    </w:p>
+    <w:p>
+      <w:pPr>
+        <w:tabs>
+          <w:tab w:val="left" w:pos="916"/>
+          <w:tab w:val="left" w:pos="1832"/>
+          <w:tab w:val="left" w:pos="2748"/>
+          <w:tab w:val="left" w:pos="3664"/>
+          <w:tab w:val="left" w:pos="4580"/>
+          <w:tab w:val="left" w:pos="5496"/>
+          <w:tab w:val="left" w:pos="6412"/>
+          <w:tab w:val="left" w:pos="7328"/>
+          <w:tab w:val="left" w:pos="8244"/>
+          <w:tab w:val="left" w:pos="9160"/>
+          <w:tab w:val="left" w:pos="10076"/>
+          <w:tab w:val="left" w:pos="10992"/>
+          <w:tab w:val="left" w:pos="11908"/>
+          <w:tab w:val="left" w:pos="12824"/>
+          <w:tab w:val="left" w:pos="13740"/>
+          <w:tab w:val="left" w:pos="14656"/>
+        </w:tabs>
+        <w:spacing w:after="0" w:line="240" w:lineRule="auto"/>
+        <w:rPr>
+          <w:rFonts w:ascii="Courier New" w:eastAsia="Times New Roman" w:hAnsi="Courier New" w:cs="Courier New"/>
+          <w:kern w:val="0"/>
+          <w:sz w:val="20"/>
+          <w:szCs w:val="20"/>
+          <w:lang w:val="en-US" w:eastAsia="es-ES"/>
+          <w14:ligatures w14:val="none"/>
+        </w:rPr>
+      </w:pPr>
+      <w:r>
+        <w:rPr>
+          <w:rFonts w:ascii="Courier New" w:eastAsia="Times New Roman" w:hAnsi="Courier New" w:cs="Courier New"/>
+          <w:kern w:val="0"/>
+          <w:sz w:val="20"/>
+          <w:szCs w:val="20"/>
+          <w:lang w:val="en-US" w:eastAsia="es-ES"/>
+          <w14:ligatures w14:val="none"/>
+        </w:rPr>
+        <w:t>├── docs/</w:t>
+      </w:r>
+    </w:p>
+    <w:p>
+      <w:pPr>
+        <w:tabs>
+          <w:tab w:val="left" w:pos="916"/>
+          <w:tab w:val="left" w:pos="1832"/>
+          <w:tab w:val="left" w:pos="2748"/>
+          <w:tab w:val="left" w:pos="3664"/>
+          <w:tab w:val="left" w:pos="4580"/>
+          <w:tab w:val="left" w:pos="5496"/>
+          <w:tab w:val="left" w:pos="6412"/>
+          <w:tab w:val="left" w:pos="7328"/>
+          <w:tab w:val="left" w:pos="8244"/>
+          <w:tab w:val="left" w:pos="9160"/>
+          <w:tab w:val="left" w:pos="10076"/>
+          <w:tab w:val="left" w:pos="10992"/>
+          <w:tab w:val="left" w:pos="11908"/>
+          <w:tab w:val="left" w:pos="12824"/>
+          <w:tab w:val="left" w:pos="13740"/>
+          <w:tab w:val="left" w:pos="14656"/>
+        </w:tabs>
+        <w:spacing w:after="0" w:line="240" w:lineRule="auto"/>
+        <w:rPr>
+          <w:rFonts w:ascii="Courier New" w:eastAsia="Times New Roman" w:hAnsi="Courier New" w:cs="Courier New"/>
+          <w:kern w:val="0"/>
+          <w:sz w:val="20"/>
+          <w:szCs w:val="20"/>
+          <w:lang w:eastAsia="es-ES"/>
+          <w14:ligatures w14:val="none"/>
+        </w:rPr>
+      </w:pPr>
+      <w:r>
+        <w:rPr>
+          <w:rFonts w:ascii="Courier New" w:eastAsia="Times New Roman" w:hAnsi="Courier New" w:cs="Courier New"/>
+          <w:kern w:val="0"/>
+          <w:sz w:val="20"/>
+          <w:szCs w:val="20"/>
+          <w:lang w:eastAsia="es-ES"/>
+          <w14:ligatures w14:val="none"/>
+        </w:rPr>
+        <w:t xml:space="preserve">├── </w:t>
+      </w:r>
+      <w:proofErr w:type="spellStart"/>
+      <w:r>
+        <w:rPr>
+          <w:rFonts w:ascii="Courier New" w:eastAsia="Times New Roman" w:hAnsi="Courier New" w:cs="Courier New"/>
+          <w:kern w:val="0"/>
+          <w:sz w:val="20"/>
+          <w:szCs w:val="20"/>
+          <w:lang w:eastAsia="es-ES"/>
+          <w14:ligatures w14:val="none"/>
+        </w:rPr>
+        <w:t>tests</w:t>
+      </w:r>
+      <w:proofErr w:type="spellEnd"/>
+      <w:r>
+        <w:rPr>
+          <w:rFonts w:ascii="Courier New" w:eastAsia="Times New Roman" w:hAnsi="Courier New" w:cs="Courier New"/>
+          <w:kern w:val="0"/>
+          <w:sz w:val="20"/>
+          <w:szCs w:val="20"/>
+          <w:lang w:eastAsia="es-ES"/>
+          <w14:ligatures w14:val="none"/>
+        </w:rPr>
+        <w:t>/</w:t>
+      </w:r>
+    </w:p>
+    <w:p>
+      <w:pPr>
+        <w:tabs>
+          <w:tab w:val="left" w:pos="916"/>
+          <w:tab w:val="left" w:pos="1832"/>
+          <w:tab w:val="left" w:pos="2748"/>
+          <w:tab w:val="left" w:pos="3664"/>
+          <w:tab w:val="left" w:pos="4580"/>
+          <w:tab w:val="left" w:pos="5496"/>
+          <w:tab w:val="left" w:pos="6412"/>
+          <w:tab w:val="left" w:pos="7328"/>
+          <w:tab w:val="left" w:pos="8244"/>
+          <w:tab w:val="left" w:pos="9160"/>
+          <w:tab w:val="left" w:pos="10076"/>
+          <w:tab w:val="left" w:pos="10992"/>
+          <w:tab w:val="left" w:pos="11908"/>
+          <w:tab w:val="left" w:pos="12824"/>
+          <w:tab w:val="left" w:pos="13740"/>
+          <w:tab w:val="left" w:pos="14656"/>
+        </w:tabs>
+        <w:spacing w:after="0" w:line="240" w:lineRule="auto"/>
+        <w:rPr>
+          <w:rFonts w:ascii="Courier New" w:eastAsia="Times New Roman" w:hAnsi="Courier New" w:cs="Courier New"/>
+          <w:kern w:val="0"/>
+          <w:sz w:val="20"/>
+          <w:szCs w:val="20"/>
+          <w:lang w:eastAsia="es-ES"/>
+          <w14:ligatures w14:val="none"/>
+        </w:rPr>
+      </w:pPr>
+      <w:r>
+        <w:rPr>
+          <w:rFonts w:ascii="Courier New" w:eastAsia="Times New Roman" w:hAnsi="Courier New" w:cs="Courier New"/>
+          <w:kern w:val="0"/>
+          <w:sz w:val="20"/>
+          <w:szCs w:val="20"/>
+          <w:lang w:eastAsia="es-ES"/>
+          <w14:ligatures w14:val="none"/>
+        </w:rPr>
+        <w:t>└─</w:t>
+      </w:r>
+      <w:proofErr w:type="gramStart"/>
+      <w:r>
+        <w:rPr>
+          <w:rFonts w:ascii="Courier New" w:eastAsia="Times New Roman" w:hAnsi="Courier New" w:cs="Courier New"/>
+          <w:kern w:val="0"/>
+          <w:sz w:val="20"/>
+          <w:szCs w:val="20"/>
+          <w:lang w:eastAsia="es-ES"/>
+          <w14:ligatures w14:val="none"/>
+        </w:rPr>
+        <w:t>─ .</w:t>
+      </w:r>
+      <w:proofErr w:type="spellStart"/>
+      <w:r>
+        <w:rPr>
+          <w:rFonts w:ascii="Courier New" w:eastAsia="Times New Roman" w:hAnsi="Courier New" w:cs="Courier New"/>
+          <w:kern w:val="0"/>
+          <w:sz w:val="20"/>
+          <w:szCs w:val="20"/>
+          <w:lang w:eastAsia="es-ES"/>
+          <w14:ligatures w14:val="none"/>
+        </w:rPr>
+        <w:t>github</w:t>
+      </w:r>
+      <w:proofErr w:type="spellEnd"/>
+      <w:proofErr w:type="gramEnd"/>
+      <w:r>
+        <w:rPr>
+          <w:rFonts w:ascii="Courier New" w:eastAsia="Times New Roman" w:hAnsi="Courier New" w:cs="Courier New"/>
+          <w:kern w:val="0"/>
+          <w:sz w:val="20"/>
+          <w:szCs w:val="20"/>
+          <w:lang w:eastAsia="es-ES"/>
+          <w14:ligatures w14:val="none"/>
+        </w:rPr>
+        <w:t>/</w:t>
+      </w:r>
+      <w:proofErr w:type="spellStart"/>
+      <w:r>
+        <w:rPr>
+          <w:rFonts w:ascii="Courier New" w:eastAsia="Times New Roman" w:hAnsi="Courier New" w:cs="Courier New"/>
+          <w:kern w:val="0"/>
+          <w:sz w:val="20"/>
+          <w:szCs w:val="20"/>
+          <w:lang w:eastAsia="es-ES"/>
+          <w14:ligatures w14:val="none"/>
+        </w:rPr>
+        <w:t>workflows</w:t>
+      </w:r>
+      <w:proofErr w:type="spellEnd"/>
+      <w:r>
+        <w:rPr>
+          <w:rFonts w:ascii="Courier New" w:eastAsia="Times New Roman" w:hAnsi="Courier New" w:cs="Courier New"/>
+          <w:kern w:val="0"/>
+          <w:sz w:val="20"/>
+          <w:szCs w:val="20"/>
+          <w:lang w:eastAsia="es-ES"/>
+          <w14:ligatures w14:val="none"/>
+        </w:rPr>
+        <w:t>/</w:t>
+      </w:r>
+    </w:p>
+    <w:p>
+      <w:pPr>
+        <w:numPr>
+          <w:ilvl w:val="0"/>
+          <w:numId w:val="33"/>
+        </w:numPr>
+        <w:spacing w:before="100" w:beforeAutospacing="1" w:after="100" w:afterAutospacing="1" w:line="240" w:lineRule="auto"/>
+        <w:rPr>
+          <w:rFonts w:ascii="Times New Roman" w:eastAsia="Times New Roman" w:hAnsi="Times New Roman" w:cs="Times New Roman"/>
+          <w:kern w:val="0"/>
+          <w:lang w:eastAsia="es-ES"/>
+          <w14:ligatures w14:val="none"/>
+        </w:rPr>
+      </w:pPr>
+      <w:proofErr w:type="spellStart"/>
+      <w:r>
+        <w:rPr>
+          <w:rFonts w:ascii="Times New Roman" w:eastAsia="Times New Roman" w:hAnsi="Times New Roman" w:cs="Times New Roman"/>
+          <w:b/>
+          <w:bCs/>
+          <w:kern w:val="0"/>
+          <w:lang w:eastAsia="es-ES"/>
+          <w14:ligatures w14:val="none"/>
+        </w:rPr>
+        <w:t>backend</w:t>
+      </w:r>
+      <w:proofErr w:type="spellEnd"/>
+      <w:r>
+        <w:rPr>
+          <w:rFonts w:ascii="Times New Roman" w:eastAsia="Times New Roman" w:hAnsi="Times New Roman" w:cs="Times New Roman"/>
+          <w:b/>
+          <w:bCs/>
+          <w:kern w:val="0"/>
+          <w:lang w:eastAsia="es-ES"/>
+          <w14:ligatures w14:val="none"/>
+        </w:rPr>
+        <w:t>/</w:t>
+      </w:r>
+      <w:r>
+        <w:rPr>
+          <w:rFonts w:ascii="Times New Roman" w:eastAsia="Times New Roman" w:hAnsi="Times New Roman" w:cs="Times New Roman"/>
+          <w:kern w:val="0"/>
+          <w:lang w:eastAsia="es-ES"/>
+          <w14:ligatures w14:val="none"/>
+        </w:rPr>
+        <w:t xml:space="preserve"> contiene la lógica principal del sistema, incluyendo la obtención de datos, su procesamiento, los servicios de comparación, los modelos de datos, la integración con bases de datos y los componentes de inteligencia artificial.</w:t>
+      </w:r>
+    </w:p>
+    <w:p>
+      <w:pPr>
+        <w:numPr>
+          <w:ilvl w:val="0"/>
+          <w:numId w:val="33"/>
+        </w:numPr>
+        <w:spacing w:before="100" w:beforeAutospacing="1" w:after="100" w:afterAutospacing="1" w:line="240" w:lineRule="auto"/>
+        <w:rPr>
+          <w:rFonts w:ascii="Times New Roman" w:eastAsia="Times New Roman" w:hAnsi="Times New Roman" w:cs="Times New Roman"/>
+          <w:kern w:val="0"/>
+          <w:lang w:eastAsia="es-ES"/>
+          <w14:ligatures w14:val="none"/>
+        </w:rPr>
+      </w:pPr>
+      <w:proofErr w:type="spellStart"/>
+      <w:r>
+        <w:rPr>
+          <w:rFonts w:ascii="Times New Roman" w:eastAsia="Times New Roman" w:hAnsi="Times New Roman" w:cs="Times New Roman"/>
+          <w:b/>
+          <w:bCs/>
+          <w:kern w:val="0"/>
+          <w:lang w:eastAsia="es-ES"/>
+          <w14:ligatures w14:val="none"/>
+        </w:rPr>
+        <w:t>frontend</w:t>
+      </w:r>
+      <w:proofErr w:type="spellEnd"/>
+      <w:r>
+        <w:rPr>
+          <w:rFonts w:ascii="Times New Roman" w:eastAsia="Times New Roman" w:hAnsi="Times New Roman" w:cs="Times New Roman"/>
+          <w:b/>
+          <w:bCs/>
+          <w:kern w:val="0"/>
+          <w:lang w:eastAsia="es-ES"/>
+          <w14:ligatures w14:val="none"/>
+        </w:rPr>
+        <w:t>/</w:t>
+      </w:r>
+      <w:r>
+        <w:rPr>
+          <w:rFonts w:ascii="Times New Roman" w:eastAsia="Times New Roman" w:hAnsi="Times New Roman" w:cs="Times New Roman"/>
+          <w:kern w:val="0"/>
+          <w:lang w:eastAsia="es-ES"/>
+          <w14:ligatures w14:val="none"/>
+        </w:rPr>
+        <w:t xml:space="preserve"> alberga la interfaz de usuario desarrollada con </w:t>
+      </w:r>
+      <w:proofErr w:type="spellStart"/>
+      <w:r>
+        <w:rPr>
+          <w:rFonts w:ascii="Times New Roman" w:eastAsia="Times New Roman" w:hAnsi="Times New Roman" w:cs="Times New Roman"/>
+          <w:kern w:val="0"/>
+          <w:lang w:eastAsia="es-ES"/>
+          <w14:ligatures w14:val="none"/>
+        </w:rPr>
+        <w:t>Streamlit</w:t>
+      </w:r>
+      <w:proofErr w:type="spellEnd"/>
+      <w:r>
+        <w:rPr>
+          <w:rFonts w:ascii="Times New Roman" w:eastAsia="Times New Roman" w:hAnsi="Times New Roman" w:cs="Times New Roman"/>
+          <w:kern w:val="0"/>
+          <w:lang w:eastAsia="es-ES"/>
+          <w14:ligatures w14:val="none"/>
+        </w:rPr>
+        <w:t>.</w:t>
+      </w:r>
+    </w:p>
+    <w:p>
+      <w:pPr>
+        <w:numPr>
+          <w:ilvl w:val="0"/>
+          <w:numId w:val="33"/>
+        </w:numPr>
+        <w:spacing w:before="100" w:beforeAutospacing="1" w:after="100" w:afterAutospacing="1" w:line="240" w:lineRule="auto"/>
+        <w:rPr>
+          <w:rFonts w:ascii="Times New Roman" w:eastAsia="Times New Roman" w:hAnsi="Times New Roman" w:cs="Times New Roman"/>
+          <w:kern w:val="0"/>
+          <w:lang w:eastAsia="es-ES"/>
+          <w14:ligatures w14:val="none"/>
+        </w:rPr>
+      </w:pPr>
+      <w:r>
+        <w:rPr>
+          <w:rFonts w:ascii="Times New Roman" w:eastAsia="Times New Roman" w:hAnsi="Times New Roman" w:cs="Times New Roman"/>
+          <w:b/>
+          <w:bCs/>
+          <w:kern w:val="0"/>
+          <w:lang w:eastAsia="es-ES"/>
+          <w14:ligatures w14:val="none"/>
+        </w:rPr>
+        <w:t>data/</w:t>
+      </w:r>
+      <w:r>
+        <w:rPr>
+          <w:rFonts w:ascii="Times New Roman" w:eastAsia="Times New Roman" w:hAnsi="Times New Roman" w:cs="Times New Roman"/>
+          <w:kern w:val="0"/>
+          <w:lang w:eastAsia="es-ES"/>
+          <w14:ligatures w14:val="none"/>
+        </w:rPr>
+        <w:t xml:space="preserve"> implementa el pipeline de datos del sistema, separando datos crudos, procesados y enriquecidos.</w:t>
+      </w:r>
+    </w:p>
+    <w:p>
+      <w:pPr>
+        <w:numPr>
+          <w:ilvl w:val="0"/>
+          <w:numId w:val="33"/>
+        </w:numPr>
+        <w:spacing w:before="100" w:beforeAutospacing="1" w:after="100" w:afterAutospacing="1" w:line="240" w:lineRule="auto"/>
+        <w:rPr>
+          <w:rFonts w:ascii="Times New Roman" w:eastAsia="Times New Roman" w:hAnsi="Times New Roman" w:cs="Times New Roman"/>
+          <w:kern w:val="0"/>
+          <w:lang w:eastAsia="es-ES"/>
+          <w14:ligatures w14:val="none"/>
+        </w:rPr>
+      </w:pPr>
+      <w:proofErr w:type="spellStart"/>
+      <w:r>
+        <w:rPr>
+          <w:rFonts w:ascii="Times New Roman" w:eastAsia="Times New Roman" w:hAnsi="Times New Roman" w:cs="Times New Roman"/>
+          <w:b/>
+          <w:bCs/>
+          <w:kern w:val="0"/>
+          <w:lang w:eastAsia="es-ES"/>
+          <w14:ligatures w14:val="none"/>
+        </w:rPr>
+        <w:t>docs</w:t>
+      </w:r>
+      <w:proofErr w:type="spellEnd"/>
+      <w:r>
+        <w:rPr>
+          <w:rFonts w:ascii="Times New Roman" w:eastAsia="Times New Roman" w:hAnsi="Times New Roman" w:cs="Times New Roman"/>
+          <w:b/>
+          <w:bCs/>
+          <w:kern w:val="0"/>
+          <w:lang w:eastAsia="es-ES"/>
+          <w14:ligatures w14:val="none"/>
+        </w:rPr>
+        <w:t>/</w:t>
+      </w:r>
+      <w:r>
+        <w:rPr>
+          <w:rFonts w:ascii="Times New Roman" w:eastAsia="Times New Roman" w:hAnsi="Times New Roman" w:cs="Times New Roman"/>
+          <w:kern w:val="0"/>
+          <w:lang w:eastAsia="es-ES"/>
+          <w14:ligatures w14:val="none"/>
+        </w:rPr>
+        <w:t xml:space="preserve"> contiene la documentación académica organizada por fases.</w:t>
+      </w:r>
+    </w:p>
+    <w:p>
+      <w:pPr>
+        <w:numPr>
+          <w:ilvl w:val="0"/>
+          <w:numId w:val="33"/>
+        </w:numPr>
+        <w:spacing w:before="100" w:beforeAutospacing="1" w:after="100" w:afterAutospacing="1" w:line="240" w:lineRule="auto"/>
+        <w:rPr>
+          <w:rFonts w:ascii="Times New Roman" w:eastAsia="Times New Roman" w:hAnsi="Times New Roman" w:cs="Times New Roman"/>
+          <w:kern w:val="0"/>
+          <w:lang w:eastAsia="es-ES"/>
+          <w14:ligatures w14:val="none"/>
+        </w:rPr>
+      </w:pPr>
+      <w:proofErr w:type="spellStart"/>
+      <w:r>
+        <w:rPr>
+          <w:rFonts w:ascii="Times New Roman" w:eastAsia="Times New Roman" w:hAnsi="Times New Roman" w:cs="Times New Roman"/>
+          <w:b/>
+          <w:bCs/>
+          <w:kern w:val="0"/>
+          <w:lang w:eastAsia="es-ES"/>
+          <w14:ligatures w14:val="none"/>
+        </w:rPr>
+        <w:t>tests</w:t>
+      </w:r>
+      <w:proofErr w:type="spellEnd"/>
+      <w:r>
+        <w:rPr>
+          <w:rFonts w:ascii="Times New Roman" w:eastAsia="Times New Roman" w:hAnsi="Times New Roman" w:cs="Times New Roman"/>
+          <w:b/>
+          <w:bCs/>
+          <w:kern w:val="0"/>
+          <w:lang w:eastAsia="es-ES"/>
+          <w14:ligatures w14:val="none"/>
+        </w:rPr>
+        <w:t>/</w:t>
+      </w:r>
+      <w:r>
+        <w:rPr>
+          <w:rFonts w:ascii="Times New Roman" w:eastAsia="Times New Roman" w:hAnsi="Times New Roman" w:cs="Times New Roman"/>
+          <w:kern w:val="0"/>
+          <w:lang w:eastAsia="es-ES"/>
+          <w14:ligatures w14:val="none"/>
+        </w:rPr>
+        <w:t xml:space="preserve"> incluye pruebas básicas para validar el correcto funcionamiento del sistema.</w:t>
+      </w:r>
+    </w:p>
+    <w:p>
+      <w:pPr>
+        <w:numPr>
+          <w:ilvl w:val="0"/>
+          <w:numId w:val="33"/>
+        </w:numPr>
+        <w:spacing w:before="100" w:beforeAutospacing="1" w:after="100" w:afterAutospacing="1" w:line="240" w:lineRule="auto"/>
+        <w:rPr>
+          <w:rFonts w:ascii="Times New Roman" w:eastAsia="Times New Roman" w:hAnsi="Times New Roman" w:cs="Times New Roman"/>
+          <w:kern w:val="0"/>
+          <w:lang w:eastAsia="es-ES"/>
+          <w14:ligatures w14:val="none"/>
+        </w:rPr>
+      </w:pPr>
+      <w:proofErr w:type="gramStart"/>
+      <w:r>
+        <w:rPr>
+          <w:rFonts w:ascii="Times New Roman" w:eastAsia="Times New Roman" w:hAnsi="Times New Roman" w:cs="Times New Roman"/>
+          <w:b/>
+          <w:bCs/>
+          <w:kern w:val="0"/>
+          <w:lang w:eastAsia="es-ES"/>
+          <w14:ligatures w14:val="none"/>
+        </w:rPr>
+        <w:t>.</w:t>
+      </w:r>
+      <w:proofErr w:type="spellStart"/>
+      <w:r>
+        <w:rPr>
+          <w:rFonts w:ascii="Times New Roman" w:eastAsia="Times New Roman" w:hAnsi="Times New Roman" w:cs="Times New Roman"/>
+          <w:b/>
+          <w:bCs/>
+          <w:kern w:val="0"/>
+          <w:lang w:eastAsia="es-ES"/>
+          <w14:ligatures w14:val="none"/>
+        </w:rPr>
+        <w:t>github</w:t>
+      </w:r>
+      <w:proofErr w:type="spellEnd"/>
+      <w:proofErr w:type="gramEnd"/>
+      <w:r>
+        <w:rPr>
+          <w:rFonts w:ascii="Times New Roman" w:eastAsia="Times New Roman" w:hAnsi="Times New Roman" w:cs="Times New Roman"/>
+          <w:b/>
+          <w:bCs/>
+          <w:kern w:val="0"/>
+          <w:lang w:eastAsia="es-ES"/>
+          <w14:ligatures w14:val="none"/>
+        </w:rPr>
+        <w:t>/</w:t>
+      </w:r>
+      <w:proofErr w:type="spellStart"/>
+      <w:r>
+        <w:rPr>
+          <w:rFonts w:ascii="Times New Roman" w:eastAsia="Times New Roman" w:hAnsi="Times New Roman" w:cs="Times New Roman"/>
+          <w:b/>
+          <w:bCs/>
+          <w:kern w:val="0"/>
+          <w:lang w:eastAsia="es-ES"/>
+          <w14:ligatures w14:val="none"/>
+        </w:rPr>
+        <w:t>workflows</w:t>
+      </w:r>
+      <w:proofErr w:type="spellEnd"/>
+      <w:r>
+        <w:rPr>
+          <w:rFonts w:ascii="Times New Roman" w:eastAsia="Times New Roman" w:hAnsi="Times New Roman" w:cs="Times New Roman"/>
+          <w:b/>
+          <w:bCs/>
+          <w:kern w:val="0"/>
+          <w:lang w:eastAsia="es-ES"/>
+          <w14:ligatures w14:val="none"/>
+        </w:rPr>
+        <w:t>/</w:t>
+      </w:r>
+      <w:r>
+        <w:rPr>
+          <w:rFonts w:ascii="Times New Roman" w:eastAsia="Times New Roman" w:hAnsi="Times New Roman" w:cs="Times New Roman"/>
+          <w:kern w:val="0"/>
+          <w:lang w:eastAsia="es-ES"/>
+          <w14:ligatures w14:val="none"/>
+        </w:rPr>
+        <w:t xml:space="preserve"> permite la automatización y control de calidad mediante integración continua.</w:t>
+      </w:r>
+    </w:p>
+    <w:p>
+      <w:pPr>
+        <w:spacing w:before="100" w:beforeAutospacing="1" w:after="100" w:afterAutospacing="1" w:line="240" w:lineRule="auto"/>
+        <w:rPr>
+          <w:rFonts w:ascii="Times New Roman" w:eastAsia="Times New Roman" w:hAnsi="Times New Roman" w:cs="Times New Roman"/>
+          <w:kern w:val="0"/>
+          <w:lang w:eastAsia="es-ES"/>
+          <w14:ligatures w14:val="none"/>
+        </w:rPr>
+      </w:pPr>
+      <w:r>
+        <w:rPr>
+          <w:rFonts w:ascii="Times New Roman" w:eastAsia="Times New Roman" w:hAnsi="Times New Roman" w:cs="Times New Roman"/>
+          <w:kern w:val="0"/>
+          <w:lang w:eastAsia="es-ES"/>
+          <w14:ligatures w14:val="none"/>
+        </w:rPr>
+        <w:t>Esta organización asegura que el sistema sea mantenible, escalable y coherente con la arquitectura planteada.</w:t>
       </w:r>
     </w:p>
     <w:p>
@@ -3351,6 +4484,155 @@
     </w:lvl>
   </w:abstractNum>
   <w:abstractNum w:abstractNumId="15" w15:restartNumberingAfterBreak="0">
+    <w:nsid w:val="40595A3A"/>
+    <w:multiLevelType w:val="multilevel"/>
+    <w:tmpl w:val="54081D6A"/>
+    <w:lvl w:ilvl="0">
+      <w:start w:val="1"/>
+      <w:numFmt w:val="bullet"/>
+      <w:lvlText w:val=""/>
+      <w:lvlJc w:val="left"/>
+      <w:pPr>
+        <w:tabs>
+          <w:tab w:val="num" w:pos="720"/>
+        </w:tabs>
+        <w:ind w:left="720" w:hanging="360"/>
+      </w:pPr>
+      <w:rPr>
+        <w:rFonts w:ascii="Symbol" w:hAnsi="Symbol" w:hint="default"/>
+        <w:sz w:val="20"/>
+      </w:rPr>
+    </w:lvl>
+    <w:lvl w:ilvl="1" w:tentative="1">
+      <w:start w:val="1"/>
+      <w:numFmt w:val="bullet"/>
+      <w:lvlText w:val="o"/>
+      <w:lvlJc w:val="left"/>
+      <w:pPr>
+        <w:tabs>
+          <w:tab w:val="num" w:pos="1440"/>
+        </w:tabs>
+        <w:ind w:left="1440" w:hanging="360"/>
+      </w:pPr>
+      <w:rPr>
+        <w:rFonts w:ascii="Courier New" w:hAnsi="Courier New" w:hint="default"/>
+        <w:sz w:val="20"/>
+      </w:rPr>
+    </w:lvl>
+    <w:lvl w:ilvl="2" w:tentative="1">
+      <w:start w:val="1"/>
+      <w:numFmt w:val="bullet"/>
+      <w:lvlText w:val=""/>
+      <w:lvlJc w:val="left"/>
+      <w:pPr>
+        <w:tabs>
+          <w:tab w:val="num" w:pos="2160"/>
+        </w:tabs>
+        <w:ind w:left="2160" w:hanging="360"/>
+      </w:pPr>
+      <w:rPr>
+        <w:rFonts w:ascii="Wingdings" w:hAnsi="Wingdings" w:hint="default"/>
+        <w:sz w:val="20"/>
+      </w:rPr>
+    </w:lvl>
+    <w:lvl w:ilvl="3" w:tentative="1">
+      <w:start w:val="1"/>
+      <w:numFmt w:val="bullet"/>
+      <w:lvlText w:val=""/>
+      <w:lvlJc w:val="left"/>
+      <w:pPr>
+        <w:tabs>
+          <w:tab w:val="num" w:pos="2880"/>
+        </w:tabs>
+        <w:ind w:left="2880" w:hanging="360"/>
+      </w:pPr>
+      <w:rPr>
+        <w:rFonts w:ascii="Wingdings" w:hAnsi="Wingdings" w:hint="default"/>
+        <w:sz w:val="20"/>
+      </w:rPr>
+    </w:lvl>
+    <w:lvl w:ilvl="4" w:tentative="1">
+      <w:start w:val="1"/>
+      <w:numFmt w:val="bullet"/>
+      <w:lvlText w:val=""/>
+      <w:lvlJc w:val="left"/>
+      <w:pPr>
+        <w:tabs>
+          <w:tab w:val="num" w:pos="3600"/>
+        </w:tabs>
+        <w:ind w:left="3600" w:hanging="360"/>
+      </w:pPr>
+      <w:rPr>
+        <w:rFonts w:ascii="Wingdings" w:hAnsi="Wingdings" w:hint="default"/>
+        <w:sz w:val="20"/>
+      </w:rPr>
+    </w:lvl>
+    <w:lvl w:ilvl="5" w:tentative="1">
+      <w:start w:val="1"/>
+      <w:numFmt w:val="bullet"/>
+      <w:lvlText w:val=""/>
+      <w:lvlJc w:val="left"/>
+      <w:pPr>
+        <w:tabs>
+          <w:tab w:val="num" w:pos="4320"/>
+        </w:tabs>
+        <w:ind w:left="4320" w:hanging="360"/>
+      </w:pPr>
+      <w:rPr>
+        <w:rFonts w:ascii="Wingdings" w:hAnsi="Wingdings" w:hint="default"/>
+        <w:sz w:val="20"/>
+      </w:rPr>
+    </w:lvl>
+    <w:lvl w:ilvl="6" w:tentative="1">
+      <w:start w:val="1"/>
+      <w:numFmt w:val="bullet"/>
+      <w:lvlText w:val=""/>
+      <w:lvlJc w:val="left"/>
+      <w:pPr>
+        <w:tabs>
+          <w:tab w:val="num" w:pos="5040"/>
+        </w:tabs>
+        <w:ind w:left="5040" w:hanging="360"/>
+      </w:pPr>
+      <w:rPr>
+        <w:rFonts w:ascii="Wingdings" w:hAnsi="Wingdings" w:hint="default"/>
+        <w:sz w:val="20"/>
+      </w:rPr>
+    </w:lvl>
+    <w:lvl w:ilvl="7" w:tentative="1">
+      <w:start w:val="1"/>
+      <w:numFmt w:val="bullet"/>
+      <w:lvlText w:val=""/>
+      <w:lvlJc w:val="left"/>
+      <w:pPr>
+        <w:tabs>
+          <w:tab w:val="num" w:pos="5760"/>
+        </w:tabs>
+        <w:ind w:left="5760" w:hanging="360"/>
+      </w:pPr>
+      <w:rPr>
+        <w:rFonts w:ascii="Wingdings" w:hAnsi="Wingdings" w:hint="default"/>
+        <w:sz w:val="20"/>
+      </w:rPr>
+    </w:lvl>
+    <w:lvl w:ilvl="8" w:tentative="1">
+      <w:start w:val="1"/>
+      <w:numFmt w:val="bullet"/>
+      <w:lvlText w:val=""/>
+      <w:lvlJc w:val="left"/>
+      <w:pPr>
+        <w:tabs>
+          <w:tab w:val="num" w:pos="6480"/>
+        </w:tabs>
+        <w:ind w:left="6480" w:hanging="360"/>
+      </w:pPr>
+      <w:rPr>
+        <w:rFonts w:ascii="Wingdings" w:hAnsi="Wingdings" w:hint="default"/>
+        <w:sz w:val="20"/>
+      </w:rPr>
+    </w:lvl>
+  </w:abstractNum>
+  <w:abstractNum w:abstractNumId="16" w15:restartNumberingAfterBreak="0">
     <w:nsid w:val="40F668DC"/>
     <w:multiLevelType w:val="multilevel"/>
     <w:tmpl w:val="12A463C4"/>
@@ -3499,7 +4781,7 @@
       </w:rPr>
     </w:lvl>
   </w:abstractNum>
-  <w:abstractNum w:abstractNumId="16" w15:restartNumberingAfterBreak="0">
+  <w:abstractNum w:abstractNumId="17" w15:restartNumberingAfterBreak="0">
     <w:nsid w:val="43834ABB"/>
     <w:multiLevelType w:val="multilevel"/>
     <w:tmpl w:val="5F34DBB6"/>
@@ -3648,7 +4930,7 @@
       </w:rPr>
     </w:lvl>
   </w:abstractNum>
-  <w:abstractNum w:abstractNumId="17" w15:restartNumberingAfterBreak="0">
+  <w:abstractNum w:abstractNumId="18" w15:restartNumberingAfterBreak="0">
     <w:nsid w:val="46154EA3"/>
     <w:multiLevelType w:val="multilevel"/>
     <w:tmpl w:val="2FFC2B2E"/>
@@ -3761,7 +5043,7 @@
       </w:pPr>
     </w:lvl>
   </w:abstractNum>
-  <w:abstractNum w:abstractNumId="18" w15:restartNumberingAfterBreak="0">
+  <w:abstractNum w:abstractNumId="19" w15:restartNumberingAfterBreak="0">
     <w:nsid w:val="48412B7C"/>
     <w:multiLevelType w:val="multilevel"/>
     <w:tmpl w:val="DAEC39C2"/>
@@ -3910,7 +5192,7 @@
       </w:rPr>
     </w:lvl>
   </w:abstractNum>
-  <w:abstractNum w:abstractNumId="19" w15:restartNumberingAfterBreak="0">
+  <w:abstractNum w:abstractNumId="20" w15:restartNumberingAfterBreak="0">
     <w:nsid w:val="4FD43B3F"/>
     <w:multiLevelType w:val="multilevel"/>
     <w:tmpl w:val="4D147FF0"/>
@@ -4059,7 +5341,7 @@
       </w:rPr>
     </w:lvl>
   </w:abstractNum>
-  <w:abstractNum w:abstractNumId="20" w15:restartNumberingAfterBreak="0">
+  <w:abstractNum w:abstractNumId="21" w15:restartNumberingAfterBreak="0">
     <w:nsid w:val="567057FE"/>
     <w:multiLevelType w:val="multilevel"/>
     <w:tmpl w:val="D1E843E4"/>
@@ -4208,7 +5490,7 @@
       </w:rPr>
     </w:lvl>
   </w:abstractNum>
-  <w:abstractNum w:abstractNumId="21" w15:restartNumberingAfterBreak="0">
+  <w:abstractNum w:abstractNumId="22" w15:restartNumberingAfterBreak="0">
     <w:nsid w:val="590E45AB"/>
     <w:multiLevelType w:val="multilevel"/>
     <w:tmpl w:val="E9AAC8B2"/>
@@ -4357,7 +5639,7 @@
       </w:rPr>
     </w:lvl>
   </w:abstractNum>
-  <w:abstractNum w:abstractNumId="22" w15:restartNumberingAfterBreak="0">
+  <w:abstractNum w:abstractNumId="23" w15:restartNumberingAfterBreak="0">
     <w:nsid w:val="5C767043"/>
     <w:multiLevelType w:val="multilevel"/>
     <w:tmpl w:val="2DCAF6FA"/>
@@ -4470,7 +5752,7 @@
       </w:pPr>
     </w:lvl>
   </w:abstractNum>
-  <w:abstractNum w:abstractNumId="23" w15:restartNumberingAfterBreak="0">
+  <w:abstractNum w:abstractNumId="24" w15:restartNumberingAfterBreak="0">
     <w:nsid w:val="679C1252"/>
     <w:multiLevelType w:val="multilevel"/>
     <w:tmpl w:val="EEB8A06E"/>
@@ -4619,7 +5901,7 @@
       </w:rPr>
     </w:lvl>
   </w:abstractNum>
-  <w:abstractNum w:abstractNumId="24" w15:restartNumberingAfterBreak="0">
+  <w:abstractNum w:abstractNumId="25" w15:restartNumberingAfterBreak="0">
     <w:nsid w:val="67E7589D"/>
     <w:multiLevelType w:val="multilevel"/>
     <w:tmpl w:val="845425F0"/>
@@ -4768,7 +6050,7 @@
       </w:rPr>
     </w:lvl>
   </w:abstractNum>
-  <w:abstractNum w:abstractNumId="25" w15:restartNumberingAfterBreak="0">
+  <w:abstractNum w:abstractNumId="26" w15:restartNumberingAfterBreak="0">
     <w:nsid w:val="6D0E7F4F"/>
     <w:multiLevelType w:val="multilevel"/>
     <w:tmpl w:val="7C8EE4AE"/>
@@ -4917,7 +6199,7 @@
       </w:rPr>
     </w:lvl>
   </w:abstractNum>
-  <w:abstractNum w:abstractNumId="26" w15:restartNumberingAfterBreak="0">
+  <w:abstractNum w:abstractNumId="27" w15:restartNumberingAfterBreak="0">
     <w:nsid w:val="6EC97743"/>
     <w:multiLevelType w:val="multilevel"/>
     <w:tmpl w:val="3A367BDC"/>
@@ -5066,7 +6348,7 @@
       </w:rPr>
     </w:lvl>
   </w:abstractNum>
-  <w:abstractNum w:abstractNumId="27" w15:restartNumberingAfterBreak="0">
+  <w:abstractNum w:abstractNumId="28" w15:restartNumberingAfterBreak="0">
     <w:nsid w:val="727B285F"/>
     <w:multiLevelType w:val="multilevel"/>
     <w:tmpl w:val="22E0448A"/>
@@ -5215,7 +6497,7 @@
       </w:rPr>
     </w:lvl>
   </w:abstractNum>
-  <w:abstractNum w:abstractNumId="28" w15:restartNumberingAfterBreak="0">
+  <w:abstractNum w:abstractNumId="29" w15:restartNumberingAfterBreak="0">
     <w:nsid w:val="78A063F5"/>
     <w:multiLevelType w:val="multilevel"/>
     <w:tmpl w:val="110A1E20"/>
@@ -5364,7 +6646,7 @@
       </w:rPr>
     </w:lvl>
   </w:abstractNum>
-  <w:abstractNum w:abstractNumId="29" w15:restartNumberingAfterBreak="0">
+  <w:abstractNum w:abstractNumId="30" w15:restartNumberingAfterBreak="0">
     <w:nsid w:val="79267E31"/>
     <w:multiLevelType w:val="multilevel"/>
     <w:tmpl w:val="CD5CB802"/>
@@ -5513,7 +6795,7 @@
       </w:rPr>
     </w:lvl>
   </w:abstractNum>
-  <w:abstractNum w:abstractNumId="30" w15:restartNumberingAfterBreak="0">
+  <w:abstractNum w:abstractNumId="31" w15:restartNumberingAfterBreak="0">
     <w:nsid w:val="79C66B5C"/>
     <w:multiLevelType w:val="multilevel"/>
     <w:tmpl w:val="EAFC498C"/>
@@ -5662,7 +6944,7 @@
       </w:rPr>
     </w:lvl>
   </w:abstractNum>
-  <w:abstractNum w:abstractNumId="31" w15:restartNumberingAfterBreak="0">
+  <w:abstractNum w:abstractNumId="32" w15:restartNumberingAfterBreak="0">
     <w:nsid w:val="7D8A5FCF"/>
     <w:multiLevelType w:val="multilevel"/>
     <w:tmpl w:val="C8F012F0"/>
@@ -5812,37 +7094,37 @@
     </w:lvl>
   </w:abstractNum>
   <w:num w:numId="1" w16cid:durableId="138040066">
-    <w:abstractNumId w:val="28"/>
+    <w:abstractNumId w:val="29"/>
   </w:num>
   <w:num w:numId="2" w16cid:durableId="361634913">
-    <w:abstractNumId w:val="18"/>
+    <w:abstractNumId w:val="19"/>
   </w:num>
   <w:num w:numId="3" w16cid:durableId="787508753">
     <w:abstractNumId w:val="4"/>
   </w:num>
   <w:num w:numId="4" w16cid:durableId="1216116333">
-    <w:abstractNumId w:val="19"/>
+    <w:abstractNumId w:val="20"/>
   </w:num>
   <w:num w:numId="5" w16cid:durableId="1603605858">
-    <w:abstractNumId w:val="29"/>
+    <w:abstractNumId w:val="30"/>
   </w:num>
   <w:num w:numId="6" w16cid:durableId="329452446">
     <w:abstractNumId w:val="2"/>
   </w:num>
   <w:num w:numId="7" w16cid:durableId="1998723519">
-    <w:abstractNumId w:val="20"/>
+    <w:abstractNumId w:val="21"/>
   </w:num>
   <w:num w:numId="8" w16cid:durableId="1907640145">
-    <w:abstractNumId w:val="17"/>
+    <w:abstractNumId w:val="18"/>
   </w:num>
   <w:num w:numId="9" w16cid:durableId="2022390275">
     <w:abstractNumId w:val="10"/>
   </w:num>
   <w:num w:numId="10" w16cid:durableId="1969192287">
-    <w:abstractNumId w:val="24"/>
+    <w:abstractNumId w:val="25"/>
   </w:num>
   <w:num w:numId="11" w16cid:durableId="177356197">
-    <w:abstractNumId w:val="30"/>
+    <w:abstractNumId w:val="31"/>
   </w:num>
   <w:num w:numId="12" w16cid:durableId="895438361">
     <w:abstractNumId w:val="11"/>
@@ -5851,7 +7133,7 @@
     <w:abstractNumId w:val="12"/>
   </w:num>
   <w:num w:numId="14" w16cid:durableId="2127264443">
-    <w:abstractNumId w:val="21"/>
+    <w:abstractNumId w:val="22"/>
   </w:num>
   <w:num w:numId="15" w16cid:durableId="1975596069">
     <w:abstractNumId w:val="13"/>
@@ -5866,16 +7148,16 @@
     <w:abstractNumId w:val="8"/>
   </w:num>
   <w:num w:numId="19" w16cid:durableId="1480270125">
+    <w:abstractNumId w:val="28"/>
+  </w:num>
+  <w:num w:numId="20" w16cid:durableId="1217620648">
+    <w:abstractNumId w:val="26"/>
+  </w:num>
+  <w:num w:numId="21" w16cid:durableId="404762661">
     <w:abstractNumId w:val="27"/>
   </w:num>
-  <w:num w:numId="20" w16cid:durableId="1217620648">
-    <w:abstractNumId w:val="25"/>
-  </w:num>
-  <w:num w:numId="21" w16cid:durableId="404762661">
-    <w:abstractNumId w:val="26"/>
-  </w:num>
   <w:num w:numId="22" w16cid:durableId="863789125">
-    <w:abstractNumId w:val="16"/>
+    <w:abstractNumId w:val="17"/>
   </w:num>
   <w:num w:numId="23" w16cid:durableId="266156542">
     <w:abstractNumId w:val="0"/>
@@ -5887,7 +7169,7 @@
     <w:abstractNumId w:val="5"/>
   </w:num>
   <w:num w:numId="26" w16cid:durableId="1621955048">
-    <w:abstractNumId w:val="15"/>
+    <w:abstractNumId w:val="16"/>
   </w:num>
   <w:num w:numId="27" w16cid:durableId="1614484474">
     <w:abstractNumId w:val="7"/>
@@ -5899,13 +7181,16 @@
     <w:abstractNumId w:val="9"/>
   </w:num>
   <w:num w:numId="30" w16cid:durableId="273709913">
+    <w:abstractNumId w:val="24"/>
+  </w:num>
+  <w:num w:numId="31" w16cid:durableId="1703703922">
+    <w:abstractNumId w:val="32"/>
+  </w:num>
+  <w:num w:numId="32" w16cid:durableId="1054619178">
     <w:abstractNumId w:val="23"/>
   </w:num>
-  <w:num w:numId="31" w16cid:durableId="1703703922">
-    <w:abstractNumId w:val="31"/>
-  </w:num>
-  <w:num w:numId="32" w16cid:durableId="1054619178">
-    <w:abstractNumId w:val="22"/>
+  <w:num w:numId="33" w16cid:durableId="1445492832">
+    <w:abstractNumId w:val="15"/>
   </w:num>
 </w:numbering>
 </file>
@@ -6513,6 +7798,7 @@
   <w:style w:type="character" w:default="1" w:styleId="Fuentedeprrafopredeter">
     <w:name w:val="Default Paragraph Font"/>
     <w:uiPriority w:val="1"/>
+    <w:semiHidden/>
     <w:unhideWhenUsed/>
   </w:style>
   <w:style w:type="table" w:default="1" w:styleId="Tablanormal">

</xml_diff>